<commit_message>
updated documents and improved server
</commit_message>
<xml_diff>
--- a/docs/User Stories.docx
+++ b/docs/User Stories.docx
@@ -14,7 +14,6 @@
           <w:lang w:val="en-US"/>
         </w:rPr>
       </w:pPr>
-      <w:proofErr w:type="spellStart"/>
       <w:r>
         <w:rPr>
           <w:b/>
@@ -23,18 +22,7 @@
           <w:szCs w:val="48"/>
           <w:lang w:val="en-US"/>
         </w:rPr>
-        <w:t>Sjabloon</w:t>
-      </w:r>
-      <w:proofErr w:type="spellEnd"/>
-      <w:r>
-        <w:rPr>
-          <w:b/>
-          <w:bCs/>
-          <w:sz w:val="48"/>
-          <w:szCs w:val="48"/>
-          <w:lang w:val="en-US"/>
-        </w:rPr>
-        <w:t xml:space="preserve"> </w:t>
+        <w:t xml:space="preserve">Sjabloon </w:t>
       </w:r>
       <w:r>
         <w:rPr>
@@ -283,13 +271,8 @@
                               <w:t xml:space="preserve">Geschreven door (voor- en achternaam): </w:t>
                             </w:r>
                             <w:r>
-                              <w:t xml:space="preserve">Collin </w:t>
+                              <w:t>Collin kloppenburg</w:t>
                             </w:r>
-                            <w:proofErr w:type="spellStart"/>
-                            <w:r>
-                              <w:t>kloppenburg</w:t>
-                            </w:r>
-                            <w:proofErr w:type="spellEnd"/>
                           </w:p>
                           <w:p>
                             <w:pPr>
@@ -306,6 +289,9 @@
                             <w:r>
                               <w:t xml:space="preserve">Datum: </w:t>
                             </w:r>
+                            <w:r>
+                              <w:t>10/09/25</w:t>
+                            </w:r>
                           </w:p>
                           <w:p>
                             <w:pPr>
@@ -313,6 +299,9 @@
                             </w:pPr>
                             <w:r>
                               <w:t xml:space="preserve">Versie: </w:t>
+                            </w:r>
+                            <w:r>
+                              <w:t>1</w:t>
                             </w:r>
                           </w:p>
                         </w:txbxContent>
@@ -349,13 +338,8 @@
                         <w:t xml:space="preserve">Geschreven door (voor- en achternaam): </w:t>
                       </w:r>
                       <w:r>
-                        <w:t xml:space="preserve">Collin </w:t>
+                        <w:t>Collin kloppenburg</w:t>
                       </w:r>
-                      <w:proofErr w:type="spellStart"/>
-                      <w:r>
-                        <w:t>kloppenburg</w:t>
-                      </w:r>
-                      <w:proofErr w:type="spellEnd"/>
                     </w:p>
                     <w:p>
                       <w:pPr>
@@ -372,6 +356,9 @@
                       <w:r>
                         <w:t xml:space="preserve">Datum: </w:t>
                       </w:r>
+                      <w:r>
+                        <w:t>10/09/25</w:t>
+                      </w:r>
                     </w:p>
                     <w:p>
                       <w:pPr>
@@ -379,6 +366,9 @@
                       </w:pPr>
                       <w:r>
                         <w:t xml:space="preserve">Versie: </w:t>
+                      </w:r>
+                      <w:r>
+                        <w:t>1</w:t>
                       </w:r>
                     </w:p>
                   </w:txbxContent>
@@ -417,7 +407,7 @@
       <w:sdtContent>
         <w:p>
           <w:pPr>
-            <w:pStyle w:val="Kopvaninhoudsopgave"/>
+            <w:pStyle w:val="TOCHeading"/>
           </w:pPr>
           <w:r>
             <w:t>Inhoud</w:t>
@@ -425,7 +415,7 @@
         </w:p>
         <w:p>
           <w:pPr>
-            <w:pStyle w:val="Inhopg1"/>
+            <w:pStyle w:val="TOC1"/>
             <w:tabs>
               <w:tab w:val="right" w:leader="dot" w:pos="9062"/>
             </w:tabs>
@@ -532,19 +522,14 @@
     </w:p>
     <w:p>
       <w:pPr>
-        <w:pStyle w:val="Kop1"/>
+        <w:pStyle w:val="Heading1"/>
       </w:pPr>
       <w:bookmarkStart w:id="0" w:name="_Toc182468381"/>
       <w:r>
         <w:lastRenderedPageBreak/>
-        <w:t xml:space="preserve">User </w:t>
-      </w:r>
-      <w:proofErr w:type="spellStart"/>
-      <w:r>
-        <w:t>stories</w:t>
+        <w:t>User stories</w:t>
       </w:r>
       <w:bookmarkEnd w:id="0"/>
-      <w:proofErr w:type="spellEnd"/>
     </w:p>
     <w:p>
       <w:pPr>
@@ -584,25 +569,7 @@
           <w:i/>
           <w:iCs/>
         </w:rPr>
-        <w:t xml:space="preserve">user </w:t>
-      </w:r>
-      <w:proofErr w:type="spellStart"/>
-      <w:r>
-        <w:rPr>
-          <w:rFonts w:cstheme="minorHAnsi"/>
-          <w:i/>
-          <w:iCs/>
-        </w:rPr>
-        <w:t>stories</w:t>
-      </w:r>
-      <w:proofErr w:type="spellEnd"/>
-      <w:r>
-        <w:rPr>
-          <w:rFonts w:cstheme="minorHAnsi"/>
-          <w:i/>
-          <w:iCs/>
-        </w:rPr>
-        <w:t xml:space="preserve">. </w:t>
+        <w:t xml:space="preserve">user stories. </w:t>
       </w:r>
       <w:r>
         <w:rPr>
@@ -610,25 +577,7 @@
           <w:i/>
           <w:iCs/>
         </w:rPr>
-        <w:t xml:space="preserve">Zorg ervoor dat je alle user </w:t>
-      </w:r>
-      <w:proofErr w:type="spellStart"/>
-      <w:r>
-        <w:rPr>
-          <w:rFonts w:cstheme="minorHAnsi"/>
-          <w:i/>
-          <w:iCs/>
-        </w:rPr>
-        <w:t>stories</w:t>
-      </w:r>
-      <w:proofErr w:type="spellEnd"/>
-      <w:r>
-        <w:rPr>
-          <w:rFonts w:cstheme="minorHAnsi"/>
-          <w:i/>
-          <w:iCs/>
-        </w:rPr>
-        <w:t xml:space="preserve"> een </w:t>
+        <w:t xml:space="preserve">Zorg ervoor dat je alle user stories een </w:t>
       </w:r>
       <w:r>
         <w:rPr>
@@ -652,25 +601,7 @@
           <w:i/>
           <w:iCs/>
         </w:rPr>
-        <w:t xml:space="preserve">Gebruik de onderstaande tabellen om de user </w:t>
-      </w:r>
-      <w:proofErr w:type="spellStart"/>
-      <w:r>
-        <w:rPr>
-          <w:rFonts w:cstheme="minorHAnsi"/>
-          <w:i/>
-          <w:iCs/>
-        </w:rPr>
-        <w:t>stories</w:t>
-      </w:r>
-      <w:proofErr w:type="spellEnd"/>
-      <w:r>
-        <w:rPr>
-          <w:rFonts w:cstheme="minorHAnsi"/>
-          <w:i/>
-          <w:iCs/>
-        </w:rPr>
-        <w:t xml:space="preserve"> in te vullen.</w:t>
+        <w:t>Gebruik de onderstaande tabellen om de user stories in te vullen.</w:t>
       </w:r>
     </w:p>
     <w:tbl>
@@ -732,7 +663,6 @@
               <w:bottom w:val="single" w:sz="4" w:space="0" w:color="auto"/>
               <w:right w:val="single" w:sz="4" w:space="0" w:color="auto"/>
             </w:tcBorders>
-            <w:shd w:val="clear" w:color="auto" w:fill="auto"/>
             <w:vAlign w:val="center"/>
           </w:tcPr>
           <w:p>
@@ -809,7 +739,6 @@
               <w:bottom w:val="single" w:sz="4" w:space="0" w:color="auto"/>
               <w:right w:val="single" w:sz="4" w:space="0" w:color="auto"/>
             </w:tcBorders>
-            <w:shd w:val="clear" w:color="auto" w:fill="auto"/>
             <w:vAlign w:val="center"/>
           </w:tcPr>
           <w:p>
@@ -890,7 +819,6 @@
               <w:bottom w:val="single" w:sz="4" w:space="0" w:color="auto"/>
               <w:right w:val="single" w:sz="4" w:space="0" w:color="auto"/>
             </w:tcBorders>
-            <w:shd w:val="clear" w:color="auto" w:fill="auto"/>
             <w:noWrap/>
             <w:vAlign w:val="center"/>
             <w:hideMark/>
@@ -961,7 +889,6 @@
               <w:bottom w:val="single" w:sz="4" w:space="0" w:color="auto"/>
               <w:right w:val="single" w:sz="4" w:space="0" w:color="auto"/>
             </w:tcBorders>
-            <w:shd w:val="clear" w:color="auto" w:fill="auto"/>
             <w:noWrap/>
             <w:vAlign w:val="center"/>
             <w:hideMark/>
@@ -1027,7 +954,6 @@
               <w:bottom w:val="single" w:sz="4" w:space="0" w:color="auto"/>
               <w:right w:val="single" w:sz="4" w:space="0" w:color="auto"/>
             </w:tcBorders>
-            <w:shd w:val="clear" w:color="auto" w:fill="auto"/>
             <w:noWrap/>
             <w:vAlign w:val="center"/>
             <w:hideMark/>
@@ -1117,14 +1043,13 @@
               <w:bottom w:val="single" w:sz="4" w:space="0" w:color="auto"/>
               <w:right w:val="single" w:sz="4" w:space="0" w:color="auto"/>
             </w:tcBorders>
-            <w:shd w:val="clear" w:color="auto" w:fill="auto"/>
             <w:noWrap/>
             <w:vAlign w:val="center"/>
             <w:hideMark/>
           </w:tcPr>
           <w:p>
             <w:pPr>
-              <w:pStyle w:val="Lijstalinea"/>
+              <w:pStyle w:val="ListParagraph"/>
               <w:numPr>
                 <w:ilvl w:val="0"/>
                 <w:numId w:val="38"/>
@@ -1145,7 +1070,7 @@
           </w:p>
           <w:p>
             <w:pPr>
-              <w:pStyle w:val="Lijstalinea"/>
+              <w:pStyle w:val="ListParagraph"/>
               <w:numPr>
                 <w:ilvl w:val="0"/>
                 <w:numId w:val="38"/>
@@ -1166,7 +1091,7 @@
           </w:p>
           <w:p>
             <w:pPr>
-              <w:pStyle w:val="Lijstalinea"/>
+              <w:pStyle w:val="ListParagraph"/>
               <w:numPr>
                 <w:ilvl w:val="0"/>
                 <w:numId w:val="38"/>
@@ -1187,7 +1112,7 @@
           </w:p>
           <w:p>
             <w:pPr>
-              <w:pStyle w:val="Lijstalinea"/>
+              <w:pStyle w:val="ListParagraph"/>
               <w:numPr>
                 <w:ilvl w:val="0"/>
                 <w:numId w:val="38"/>
@@ -1277,7 +1202,6 @@
               <w:bottom w:val="single" w:sz="4" w:space="0" w:color="auto"/>
               <w:right w:val="single" w:sz="4" w:space="0" w:color="auto"/>
             </w:tcBorders>
-            <w:shd w:val="clear" w:color="auto" w:fill="auto"/>
             <w:vAlign w:val="center"/>
           </w:tcPr>
           <w:p>
@@ -1354,7 +1278,6 @@
               <w:bottom w:val="single" w:sz="4" w:space="0" w:color="auto"/>
               <w:right w:val="single" w:sz="4" w:space="0" w:color="auto"/>
             </w:tcBorders>
-            <w:shd w:val="clear" w:color="auto" w:fill="auto"/>
             <w:vAlign w:val="center"/>
           </w:tcPr>
           <w:p>
@@ -1435,7 +1358,6 @@
               <w:bottom w:val="single" w:sz="4" w:space="0" w:color="auto"/>
               <w:right w:val="single" w:sz="4" w:space="0" w:color="auto"/>
             </w:tcBorders>
-            <w:shd w:val="clear" w:color="auto" w:fill="auto"/>
             <w:noWrap/>
             <w:vAlign w:val="center"/>
             <w:hideMark/>
@@ -1506,7 +1428,6 @@
               <w:bottom w:val="single" w:sz="4" w:space="0" w:color="auto"/>
               <w:right w:val="single" w:sz="4" w:space="0" w:color="auto"/>
             </w:tcBorders>
-            <w:shd w:val="clear" w:color="auto" w:fill="auto"/>
             <w:noWrap/>
             <w:vAlign w:val="center"/>
             <w:hideMark/>
@@ -1572,7 +1493,6 @@
               <w:bottom w:val="single" w:sz="4" w:space="0" w:color="auto"/>
               <w:right w:val="single" w:sz="4" w:space="0" w:color="auto"/>
             </w:tcBorders>
-            <w:shd w:val="clear" w:color="auto" w:fill="auto"/>
             <w:noWrap/>
             <w:vAlign w:val="center"/>
             <w:hideMark/>
@@ -1655,14 +1575,13 @@
               <w:bottom w:val="single" w:sz="4" w:space="0" w:color="auto"/>
               <w:right w:val="single" w:sz="4" w:space="0" w:color="auto"/>
             </w:tcBorders>
-            <w:shd w:val="clear" w:color="auto" w:fill="auto"/>
             <w:noWrap/>
             <w:vAlign w:val="center"/>
             <w:hideMark/>
           </w:tcPr>
           <w:p>
             <w:pPr>
-              <w:pStyle w:val="Lijstalinea"/>
+              <w:pStyle w:val="ListParagraph"/>
               <w:numPr>
                 <w:ilvl w:val="0"/>
                 <w:numId w:val="38"/>
@@ -1683,7 +1602,7 @@
           </w:p>
           <w:p>
             <w:pPr>
-              <w:pStyle w:val="Lijstalinea"/>
+              <w:pStyle w:val="ListParagraph"/>
               <w:numPr>
                 <w:ilvl w:val="0"/>
                 <w:numId w:val="38"/>
@@ -1704,7 +1623,7 @@
           </w:p>
           <w:p>
             <w:pPr>
-              <w:pStyle w:val="Lijstalinea"/>
+              <w:pStyle w:val="ListParagraph"/>
               <w:numPr>
                 <w:ilvl w:val="0"/>
                 <w:numId w:val="38"/>
@@ -1725,7 +1644,7 @@
           </w:p>
           <w:p>
             <w:pPr>
-              <w:pStyle w:val="Lijstalinea"/>
+              <w:pStyle w:val="ListParagraph"/>
               <w:numPr>
                 <w:ilvl w:val="0"/>
                 <w:numId w:val="38"/>
@@ -1815,7 +1734,6 @@
               <w:bottom w:val="single" w:sz="4" w:space="0" w:color="auto"/>
               <w:right w:val="single" w:sz="4" w:space="0" w:color="auto"/>
             </w:tcBorders>
-            <w:shd w:val="clear" w:color="auto" w:fill="auto"/>
             <w:vAlign w:val="center"/>
           </w:tcPr>
           <w:p>
@@ -1892,7 +1810,6 @@
               <w:bottom w:val="single" w:sz="4" w:space="0" w:color="auto"/>
               <w:right w:val="single" w:sz="4" w:space="0" w:color="auto"/>
             </w:tcBorders>
-            <w:shd w:val="clear" w:color="auto" w:fill="auto"/>
             <w:vAlign w:val="center"/>
           </w:tcPr>
           <w:p>
@@ -1974,7 +1891,6 @@
               <w:bottom w:val="single" w:sz="4" w:space="0" w:color="auto"/>
               <w:right w:val="single" w:sz="4" w:space="0" w:color="auto"/>
             </w:tcBorders>
-            <w:shd w:val="clear" w:color="auto" w:fill="auto"/>
             <w:noWrap/>
             <w:vAlign w:val="center"/>
             <w:hideMark/>
@@ -2045,7 +1961,6 @@
               <w:bottom w:val="single" w:sz="4" w:space="0" w:color="auto"/>
               <w:right w:val="single" w:sz="4" w:space="0" w:color="auto"/>
             </w:tcBorders>
-            <w:shd w:val="clear" w:color="auto" w:fill="auto"/>
             <w:noWrap/>
             <w:vAlign w:val="center"/>
             <w:hideMark/>
@@ -2111,7 +2026,6 @@
               <w:bottom w:val="single" w:sz="4" w:space="0" w:color="auto"/>
               <w:right w:val="single" w:sz="4" w:space="0" w:color="auto"/>
             </w:tcBorders>
-            <w:shd w:val="clear" w:color="auto" w:fill="auto"/>
             <w:noWrap/>
             <w:vAlign w:val="center"/>
             <w:hideMark/>
@@ -2194,14 +2108,13 @@
               <w:bottom w:val="single" w:sz="4" w:space="0" w:color="auto"/>
               <w:right w:val="single" w:sz="4" w:space="0" w:color="auto"/>
             </w:tcBorders>
-            <w:shd w:val="clear" w:color="auto" w:fill="auto"/>
             <w:noWrap/>
             <w:vAlign w:val="center"/>
             <w:hideMark/>
           </w:tcPr>
           <w:p>
             <w:pPr>
-              <w:pStyle w:val="Lijstalinea"/>
+              <w:pStyle w:val="ListParagraph"/>
               <w:numPr>
                 <w:ilvl w:val="0"/>
                 <w:numId w:val="38"/>
@@ -2222,7 +2135,7 @@
           </w:p>
           <w:p>
             <w:pPr>
-              <w:pStyle w:val="Lijstalinea"/>
+              <w:pStyle w:val="ListParagraph"/>
               <w:numPr>
                 <w:ilvl w:val="0"/>
                 <w:numId w:val="38"/>
@@ -2243,7 +2156,7 @@
           </w:p>
           <w:p>
             <w:pPr>
-              <w:pStyle w:val="Lijstalinea"/>
+              <w:pStyle w:val="ListParagraph"/>
               <w:numPr>
                 <w:ilvl w:val="0"/>
                 <w:numId w:val="38"/>
@@ -2264,7 +2177,7 @@
           </w:p>
           <w:p>
             <w:pPr>
-              <w:pStyle w:val="Lijstalinea"/>
+              <w:pStyle w:val="ListParagraph"/>
               <w:numPr>
                 <w:ilvl w:val="0"/>
                 <w:numId w:val="38"/>
@@ -2354,7 +2267,6 @@
               <w:bottom w:val="single" w:sz="4" w:space="0" w:color="auto"/>
               <w:right w:val="single" w:sz="4" w:space="0" w:color="auto"/>
             </w:tcBorders>
-            <w:shd w:val="clear" w:color="auto" w:fill="auto"/>
             <w:vAlign w:val="center"/>
           </w:tcPr>
           <w:p>
@@ -2431,7 +2343,6 @@
               <w:bottom w:val="single" w:sz="4" w:space="0" w:color="auto"/>
               <w:right w:val="single" w:sz="4" w:space="0" w:color="auto"/>
             </w:tcBorders>
-            <w:shd w:val="clear" w:color="auto" w:fill="auto"/>
             <w:vAlign w:val="center"/>
           </w:tcPr>
           <w:p>
@@ -2512,7 +2423,6 @@
               <w:bottom w:val="single" w:sz="4" w:space="0" w:color="auto"/>
               <w:right w:val="single" w:sz="4" w:space="0" w:color="auto"/>
             </w:tcBorders>
-            <w:shd w:val="clear" w:color="auto" w:fill="auto"/>
             <w:noWrap/>
             <w:vAlign w:val="center"/>
             <w:hideMark/>
@@ -2583,7 +2493,6 @@
               <w:bottom w:val="single" w:sz="4" w:space="0" w:color="auto"/>
               <w:right w:val="single" w:sz="4" w:space="0" w:color="auto"/>
             </w:tcBorders>
-            <w:shd w:val="clear" w:color="auto" w:fill="auto"/>
             <w:noWrap/>
             <w:vAlign w:val="center"/>
             <w:hideMark/>
@@ -2649,7 +2558,6 @@
               <w:bottom w:val="single" w:sz="4" w:space="0" w:color="auto"/>
               <w:right w:val="single" w:sz="4" w:space="0" w:color="auto"/>
             </w:tcBorders>
-            <w:shd w:val="clear" w:color="auto" w:fill="auto"/>
             <w:noWrap/>
             <w:vAlign w:val="center"/>
             <w:hideMark/>
@@ -2732,14 +2640,13 @@
               <w:bottom w:val="single" w:sz="4" w:space="0" w:color="auto"/>
               <w:right w:val="single" w:sz="4" w:space="0" w:color="auto"/>
             </w:tcBorders>
-            <w:shd w:val="clear" w:color="auto" w:fill="auto"/>
             <w:noWrap/>
             <w:vAlign w:val="center"/>
             <w:hideMark/>
           </w:tcPr>
           <w:p>
             <w:pPr>
-              <w:pStyle w:val="Lijstalinea"/>
+              <w:pStyle w:val="ListParagraph"/>
               <w:numPr>
                 <w:ilvl w:val="0"/>
                 <w:numId w:val="38"/>
@@ -2760,7 +2667,7 @@
           </w:p>
           <w:p>
             <w:pPr>
-              <w:pStyle w:val="Lijstalinea"/>
+              <w:pStyle w:val="ListParagraph"/>
               <w:numPr>
                 <w:ilvl w:val="0"/>
                 <w:numId w:val="38"/>
@@ -2781,7 +2688,7 @@
           </w:p>
           <w:p>
             <w:pPr>
-              <w:pStyle w:val="Lijstalinea"/>
+              <w:pStyle w:val="ListParagraph"/>
               <w:numPr>
                 <w:ilvl w:val="0"/>
                 <w:numId w:val="38"/>
@@ -2802,7 +2709,7 @@
           </w:p>
           <w:p>
             <w:pPr>
-              <w:pStyle w:val="Lijstalinea"/>
+              <w:pStyle w:val="ListParagraph"/>
               <w:numPr>
                 <w:ilvl w:val="0"/>
                 <w:numId w:val="38"/>
@@ -2892,7 +2799,6 @@
               <w:bottom w:val="single" w:sz="4" w:space="0" w:color="auto"/>
               <w:right w:val="single" w:sz="4" w:space="0" w:color="auto"/>
             </w:tcBorders>
-            <w:shd w:val="clear" w:color="auto" w:fill="auto"/>
             <w:vAlign w:val="center"/>
           </w:tcPr>
           <w:p>
@@ -2969,7 +2875,6 @@
               <w:bottom w:val="single" w:sz="4" w:space="0" w:color="auto"/>
               <w:right w:val="single" w:sz="4" w:space="0" w:color="auto"/>
             </w:tcBorders>
-            <w:shd w:val="clear" w:color="auto" w:fill="auto"/>
             <w:vAlign w:val="center"/>
           </w:tcPr>
           <w:p>
@@ -3050,7 +2955,6 @@
               <w:bottom w:val="single" w:sz="4" w:space="0" w:color="auto"/>
               <w:right w:val="single" w:sz="4" w:space="0" w:color="auto"/>
             </w:tcBorders>
-            <w:shd w:val="clear" w:color="auto" w:fill="auto"/>
             <w:noWrap/>
             <w:vAlign w:val="center"/>
             <w:hideMark/>
@@ -3121,7 +3025,6 @@
               <w:bottom w:val="single" w:sz="4" w:space="0" w:color="auto"/>
               <w:right w:val="single" w:sz="4" w:space="0" w:color="auto"/>
             </w:tcBorders>
-            <w:shd w:val="clear" w:color="auto" w:fill="auto"/>
             <w:noWrap/>
             <w:vAlign w:val="center"/>
             <w:hideMark/>
@@ -3187,7 +3090,6 @@
               <w:bottom w:val="single" w:sz="4" w:space="0" w:color="auto"/>
               <w:right w:val="single" w:sz="4" w:space="0" w:color="auto"/>
             </w:tcBorders>
-            <w:shd w:val="clear" w:color="auto" w:fill="auto"/>
             <w:noWrap/>
             <w:vAlign w:val="center"/>
             <w:hideMark/>
@@ -3270,14 +3172,13 @@
               <w:bottom w:val="single" w:sz="4" w:space="0" w:color="auto"/>
               <w:right w:val="single" w:sz="4" w:space="0" w:color="auto"/>
             </w:tcBorders>
-            <w:shd w:val="clear" w:color="auto" w:fill="auto"/>
             <w:noWrap/>
             <w:vAlign w:val="center"/>
             <w:hideMark/>
           </w:tcPr>
           <w:p>
             <w:pPr>
-              <w:pStyle w:val="Lijstalinea"/>
+              <w:pStyle w:val="ListParagraph"/>
               <w:numPr>
                 <w:ilvl w:val="0"/>
                 <w:numId w:val="38"/>
@@ -3298,7 +3199,7 @@
           </w:p>
           <w:p>
             <w:pPr>
-              <w:pStyle w:val="Lijstalinea"/>
+              <w:pStyle w:val="ListParagraph"/>
               <w:numPr>
                 <w:ilvl w:val="0"/>
                 <w:numId w:val="38"/>
@@ -3320,7 +3221,7 @@
           </w:p>
           <w:p>
             <w:pPr>
-              <w:pStyle w:val="Lijstalinea"/>
+              <w:pStyle w:val="ListParagraph"/>
               <w:numPr>
                 <w:ilvl w:val="0"/>
                 <w:numId w:val="38"/>
@@ -3341,7 +3242,7 @@
           </w:p>
           <w:p>
             <w:pPr>
-              <w:pStyle w:val="Lijstalinea"/>
+              <w:pStyle w:val="ListParagraph"/>
               <w:numPr>
                 <w:ilvl w:val="0"/>
                 <w:numId w:val="38"/>
@@ -3431,7 +3332,6 @@
               <w:bottom w:val="single" w:sz="4" w:space="0" w:color="auto"/>
               <w:right w:val="single" w:sz="4" w:space="0" w:color="auto"/>
             </w:tcBorders>
-            <w:shd w:val="clear" w:color="auto" w:fill="auto"/>
             <w:vAlign w:val="center"/>
           </w:tcPr>
           <w:p>
@@ -3508,7 +3408,6 @@
               <w:bottom w:val="single" w:sz="4" w:space="0" w:color="auto"/>
               <w:right w:val="single" w:sz="4" w:space="0" w:color="auto"/>
             </w:tcBorders>
-            <w:shd w:val="clear" w:color="auto" w:fill="auto"/>
             <w:vAlign w:val="center"/>
           </w:tcPr>
           <w:p>
@@ -3589,7 +3488,6 @@
               <w:bottom w:val="single" w:sz="4" w:space="0" w:color="auto"/>
               <w:right w:val="single" w:sz="4" w:space="0" w:color="auto"/>
             </w:tcBorders>
-            <w:shd w:val="clear" w:color="auto" w:fill="auto"/>
             <w:noWrap/>
             <w:vAlign w:val="center"/>
             <w:hideMark/>
@@ -3660,7 +3558,6 @@
               <w:bottom w:val="single" w:sz="4" w:space="0" w:color="auto"/>
               <w:right w:val="single" w:sz="4" w:space="0" w:color="auto"/>
             </w:tcBorders>
-            <w:shd w:val="clear" w:color="auto" w:fill="auto"/>
             <w:noWrap/>
             <w:vAlign w:val="center"/>
             <w:hideMark/>
@@ -3726,7 +3623,6 @@
               <w:bottom w:val="single" w:sz="4" w:space="0" w:color="auto"/>
               <w:right w:val="single" w:sz="4" w:space="0" w:color="auto"/>
             </w:tcBorders>
-            <w:shd w:val="clear" w:color="auto" w:fill="auto"/>
             <w:noWrap/>
             <w:vAlign w:val="center"/>
             <w:hideMark/>
@@ -3809,14 +3705,13 @@
               <w:bottom w:val="single" w:sz="4" w:space="0" w:color="auto"/>
               <w:right w:val="single" w:sz="4" w:space="0" w:color="auto"/>
             </w:tcBorders>
-            <w:shd w:val="clear" w:color="auto" w:fill="auto"/>
             <w:noWrap/>
             <w:vAlign w:val="center"/>
             <w:hideMark/>
           </w:tcPr>
           <w:p>
             <w:pPr>
-              <w:pStyle w:val="Lijstalinea"/>
+              <w:pStyle w:val="ListParagraph"/>
               <w:numPr>
                 <w:ilvl w:val="0"/>
                 <w:numId w:val="38"/>
@@ -3837,7 +3732,7 @@
           </w:p>
           <w:p>
             <w:pPr>
-              <w:pStyle w:val="Lijstalinea"/>
+              <w:pStyle w:val="ListParagraph"/>
               <w:numPr>
                 <w:ilvl w:val="0"/>
                 <w:numId w:val="38"/>
@@ -3858,7 +3753,7 @@
           </w:p>
           <w:p>
             <w:pPr>
-              <w:pStyle w:val="Lijstalinea"/>
+              <w:pStyle w:val="ListParagraph"/>
               <w:numPr>
                 <w:ilvl w:val="0"/>
                 <w:numId w:val="38"/>
@@ -3879,7 +3774,7 @@
           </w:p>
           <w:p>
             <w:pPr>
-              <w:pStyle w:val="Lijstalinea"/>
+              <w:pStyle w:val="ListParagraph"/>
               <w:numPr>
                 <w:ilvl w:val="0"/>
                 <w:numId w:val="38"/>
@@ -3969,7 +3864,6 @@
               <w:bottom w:val="single" w:sz="4" w:space="0" w:color="auto"/>
               <w:right w:val="single" w:sz="4" w:space="0" w:color="auto"/>
             </w:tcBorders>
-            <w:shd w:val="clear" w:color="auto" w:fill="auto"/>
             <w:vAlign w:val="center"/>
           </w:tcPr>
           <w:p>
@@ -4046,7 +3940,6 @@
               <w:bottom w:val="single" w:sz="4" w:space="0" w:color="auto"/>
               <w:right w:val="single" w:sz="4" w:space="0" w:color="auto"/>
             </w:tcBorders>
-            <w:shd w:val="clear" w:color="auto" w:fill="auto"/>
             <w:vAlign w:val="center"/>
           </w:tcPr>
           <w:p>
@@ -4127,7 +4020,6 @@
               <w:bottom w:val="single" w:sz="4" w:space="0" w:color="auto"/>
               <w:right w:val="single" w:sz="4" w:space="0" w:color="auto"/>
             </w:tcBorders>
-            <w:shd w:val="clear" w:color="auto" w:fill="auto"/>
             <w:noWrap/>
             <w:vAlign w:val="center"/>
             <w:hideMark/>
@@ -4198,7 +4090,6 @@
               <w:bottom w:val="single" w:sz="4" w:space="0" w:color="auto"/>
               <w:right w:val="single" w:sz="4" w:space="0" w:color="auto"/>
             </w:tcBorders>
-            <w:shd w:val="clear" w:color="auto" w:fill="auto"/>
             <w:noWrap/>
             <w:vAlign w:val="center"/>
             <w:hideMark/>
@@ -4264,7 +4155,6 @@
               <w:bottom w:val="single" w:sz="4" w:space="0" w:color="auto"/>
               <w:right w:val="single" w:sz="4" w:space="0" w:color="auto"/>
             </w:tcBorders>
-            <w:shd w:val="clear" w:color="auto" w:fill="auto"/>
             <w:noWrap/>
             <w:vAlign w:val="center"/>
             <w:hideMark/>
@@ -4347,14 +4237,13 @@
               <w:bottom w:val="single" w:sz="4" w:space="0" w:color="auto"/>
               <w:right w:val="single" w:sz="4" w:space="0" w:color="auto"/>
             </w:tcBorders>
-            <w:shd w:val="clear" w:color="auto" w:fill="auto"/>
             <w:noWrap/>
             <w:vAlign w:val="center"/>
             <w:hideMark/>
           </w:tcPr>
           <w:p>
             <w:pPr>
-              <w:pStyle w:val="Lijstalinea"/>
+              <w:pStyle w:val="ListParagraph"/>
               <w:numPr>
                 <w:ilvl w:val="0"/>
                 <w:numId w:val="38"/>
@@ -4375,7 +4264,7 @@
           </w:p>
           <w:p>
             <w:pPr>
-              <w:pStyle w:val="Lijstalinea"/>
+              <w:pStyle w:val="ListParagraph"/>
               <w:numPr>
                 <w:ilvl w:val="0"/>
                 <w:numId w:val="38"/>
@@ -4396,7 +4285,7 @@
           </w:p>
           <w:p>
             <w:pPr>
-              <w:pStyle w:val="Lijstalinea"/>
+              <w:pStyle w:val="ListParagraph"/>
               <w:numPr>
                 <w:ilvl w:val="0"/>
                 <w:numId w:val="38"/>
@@ -4417,7 +4306,7 @@
           </w:p>
           <w:p>
             <w:pPr>
-              <w:pStyle w:val="Lijstalinea"/>
+              <w:pStyle w:val="ListParagraph"/>
               <w:numPr>
                 <w:ilvl w:val="0"/>
                 <w:numId w:val="38"/>
@@ -4507,7 +4396,6 @@
               <w:bottom w:val="single" w:sz="4" w:space="0" w:color="auto"/>
               <w:right w:val="single" w:sz="4" w:space="0" w:color="auto"/>
             </w:tcBorders>
-            <w:shd w:val="clear" w:color="auto" w:fill="auto"/>
             <w:vAlign w:val="center"/>
           </w:tcPr>
           <w:p>
@@ -4584,7 +4472,6 @@
               <w:bottom w:val="single" w:sz="4" w:space="0" w:color="auto"/>
               <w:right w:val="single" w:sz="4" w:space="0" w:color="auto"/>
             </w:tcBorders>
-            <w:shd w:val="clear" w:color="auto" w:fill="auto"/>
             <w:vAlign w:val="center"/>
           </w:tcPr>
           <w:p>
@@ -4666,7 +4553,6 @@
               <w:bottom w:val="single" w:sz="4" w:space="0" w:color="auto"/>
               <w:right w:val="single" w:sz="4" w:space="0" w:color="auto"/>
             </w:tcBorders>
-            <w:shd w:val="clear" w:color="auto" w:fill="auto"/>
             <w:noWrap/>
             <w:vAlign w:val="center"/>
             <w:hideMark/>
@@ -4737,7 +4623,6 @@
               <w:bottom w:val="single" w:sz="4" w:space="0" w:color="auto"/>
               <w:right w:val="single" w:sz="4" w:space="0" w:color="auto"/>
             </w:tcBorders>
-            <w:shd w:val="clear" w:color="auto" w:fill="auto"/>
             <w:noWrap/>
             <w:vAlign w:val="center"/>
             <w:hideMark/>
@@ -4803,7 +4688,6 @@
               <w:bottom w:val="single" w:sz="4" w:space="0" w:color="auto"/>
               <w:right w:val="single" w:sz="4" w:space="0" w:color="auto"/>
             </w:tcBorders>
-            <w:shd w:val="clear" w:color="auto" w:fill="auto"/>
             <w:noWrap/>
             <w:vAlign w:val="center"/>
             <w:hideMark/>
@@ -4886,14 +4770,13 @@
               <w:bottom w:val="single" w:sz="4" w:space="0" w:color="auto"/>
               <w:right w:val="single" w:sz="4" w:space="0" w:color="auto"/>
             </w:tcBorders>
-            <w:shd w:val="clear" w:color="auto" w:fill="auto"/>
             <w:noWrap/>
             <w:vAlign w:val="center"/>
             <w:hideMark/>
           </w:tcPr>
           <w:p>
             <w:pPr>
-              <w:pStyle w:val="Lijstalinea"/>
+              <w:pStyle w:val="ListParagraph"/>
               <w:numPr>
                 <w:ilvl w:val="0"/>
                 <w:numId w:val="38"/>
@@ -4914,7 +4797,7 @@
           </w:p>
           <w:p>
             <w:pPr>
-              <w:pStyle w:val="Lijstalinea"/>
+              <w:pStyle w:val="ListParagraph"/>
               <w:numPr>
                 <w:ilvl w:val="0"/>
                 <w:numId w:val="38"/>
@@ -4935,7 +4818,7 @@
           </w:p>
           <w:p>
             <w:pPr>
-              <w:pStyle w:val="Lijstalinea"/>
+              <w:pStyle w:val="ListParagraph"/>
               <w:numPr>
                 <w:ilvl w:val="0"/>
                 <w:numId w:val="38"/>
@@ -4956,7 +4839,7 @@
           </w:p>
           <w:p>
             <w:pPr>
-              <w:pStyle w:val="Lijstalinea"/>
+              <w:pStyle w:val="ListParagraph"/>
               <w:numPr>
                 <w:ilvl w:val="0"/>
                 <w:numId w:val="38"/>
@@ -5046,7 +4929,6 @@
               <w:bottom w:val="single" w:sz="4" w:space="0" w:color="auto"/>
               <w:right w:val="single" w:sz="4" w:space="0" w:color="auto"/>
             </w:tcBorders>
-            <w:shd w:val="clear" w:color="auto" w:fill="auto"/>
             <w:vAlign w:val="center"/>
           </w:tcPr>
           <w:p>
@@ -5123,7 +5005,6 @@
               <w:bottom w:val="single" w:sz="4" w:space="0" w:color="auto"/>
               <w:right w:val="single" w:sz="4" w:space="0" w:color="auto"/>
             </w:tcBorders>
-            <w:shd w:val="clear" w:color="auto" w:fill="auto"/>
             <w:vAlign w:val="center"/>
           </w:tcPr>
           <w:p>
@@ -5204,7 +5085,6 @@
               <w:bottom w:val="single" w:sz="4" w:space="0" w:color="auto"/>
               <w:right w:val="single" w:sz="4" w:space="0" w:color="auto"/>
             </w:tcBorders>
-            <w:shd w:val="clear" w:color="auto" w:fill="auto"/>
             <w:noWrap/>
             <w:vAlign w:val="center"/>
             <w:hideMark/>
@@ -5275,7 +5155,6 @@
               <w:bottom w:val="single" w:sz="4" w:space="0" w:color="auto"/>
               <w:right w:val="single" w:sz="4" w:space="0" w:color="auto"/>
             </w:tcBorders>
-            <w:shd w:val="clear" w:color="auto" w:fill="auto"/>
             <w:noWrap/>
             <w:vAlign w:val="center"/>
             <w:hideMark/>
@@ -5341,7 +5220,6 @@
               <w:bottom w:val="single" w:sz="4" w:space="0" w:color="auto"/>
               <w:right w:val="single" w:sz="4" w:space="0" w:color="auto"/>
             </w:tcBorders>
-            <w:shd w:val="clear" w:color="auto" w:fill="auto"/>
             <w:noWrap/>
             <w:vAlign w:val="center"/>
             <w:hideMark/>
@@ -5424,14 +5302,13 @@
               <w:bottom w:val="single" w:sz="4" w:space="0" w:color="auto"/>
               <w:right w:val="single" w:sz="4" w:space="0" w:color="auto"/>
             </w:tcBorders>
-            <w:shd w:val="clear" w:color="auto" w:fill="auto"/>
             <w:noWrap/>
             <w:vAlign w:val="center"/>
             <w:hideMark/>
           </w:tcPr>
           <w:p>
             <w:pPr>
-              <w:pStyle w:val="Lijstalinea"/>
+              <w:pStyle w:val="ListParagraph"/>
               <w:numPr>
                 <w:ilvl w:val="0"/>
                 <w:numId w:val="38"/>
@@ -5452,7 +5329,7 @@
           </w:p>
           <w:p>
             <w:pPr>
-              <w:pStyle w:val="Lijstalinea"/>
+              <w:pStyle w:val="ListParagraph"/>
               <w:numPr>
                 <w:ilvl w:val="0"/>
                 <w:numId w:val="38"/>
@@ -5473,7 +5350,7 @@
           </w:p>
           <w:p>
             <w:pPr>
-              <w:pStyle w:val="Lijstalinea"/>
+              <w:pStyle w:val="ListParagraph"/>
               <w:numPr>
                 <w:ilvl w:val="0"/>
                 <w:numId w:val="38"/>
@@ -5494,7 +5371,7 @@
           </w:p>
           <w:p>
             <w:pPr>
-              <w:pStyle w:val="Lijstalinea"/>
+              <w:pStyle w:val="ListParagraph"/>
               <w:numPr>
                 <w:ilvl w:val="0"/>
                 <w:numId w:val="38"/>
@@ -5584,7 +5461,6 @@
               <w:bottom w:val="single" w:sz="4" w:space="0" w:color="auto"/>
               <w:right w:val="single" w:sz="4" w:space="0" w:color="auto"/>
             </w:tcBorders>
-            <w:shd w:val="clear" w:color="auto" w:fill="auto"/>
             <w:vAlign w:val="center"/>
           </w:tcPr>
           <w:p>
@@ -5661,7 +5537,6 @@
               <w:bottom w:val="single" w:sz="4" w:space="0" w:color="auto"/>
               <w:right w:val="single" w:sz="4" w:space="0" w:color="auto"/>
             </w:tcBorders>
-            <w:shd w:val="clear" w:color="auto" w:fill="auto"/>
             <w:vAlign w:val="center"/>
           </w:tcPr>
           <w:p>
@@ -5742,7 +5617,6 @@
               <w:bottom w:val="single" w:sz="4" w:space="0" w:color="auto"/>
               <w:right w:val="single" w:sz="4" w:space="0" w:color="auto"/>
             </w:tcBorders>
-            <w:shd w:val="clear" w:color="auto" w:fill="auto"/>
             <w:noWrap/>
             <w:vAlign w:val="center"/>
             <w:hideMark/>
@@ -5813,7 +5687,6 @@
               <w:bottom w:val="single" w:sz="4" w:space="0" w:color="auto"/>
               <w:right w:val="single" w:sz="4" w:space="0" w:color="auto"/>
             </w:tcBorders>
-            <w:shd w:val="clear" w:color="auto" w:fill="auto"/>
             <w:noWrap/>
             <w:vAlign w:val="center"/>
             <w:hideMark/>
@@ -5879,7 +5752,6 @@
               <w:bottom w:val="single" w:sz="4" w:space="0" w:color="auto"/>
               <w:right w:val="single" w:sz="4" w:space="0" w:color="auto"/>
             </w:tcBorders>
-            <w:shd w:val="clear" w:color="auto" w:fill="auto"/>
             <w:noWrap/>
             <w:vAlign w:val="center"/>
             <w:hideMark/>
@@ -5962,14 +5834,13 @@
               <w:bottom w:val="single" w:sz="4" w:space="0" w:color="auto"/>
               <w:right w:val="single" w:sz="4" w:space="0" w:color="auto"/>
             </w:tcBorders>
-            <w:shd w:val="clear" w:color="auto" w:fill="auto"/>
             <w:noWrap/>
             <w:vAlign w:val="center"/>
             <w:hideMark/>
           </w:tcPr>
           <w:p>
             <w:pPr>
-              <w:pStyle w:val="Lijstalinea"/>
+              <w:pStyle w:val="ListParagraph"/>
               <w:numPr>
                 <w:ilvl w:val="0"/>
                 <w:numId w:val="38"/>
@@ -5990,7 +5861,7 @@
           </w:p>
           <w:p>
             <w:pPr>
-              <w:pStyle w:val="Lijstalinea"/>
+              <w:pStyle w:val="ListParagraph"/>
               <w:numPr>
                 <w:ilvl w:val="0"/>
                 <w:numId w:val="38"/>
@@ -6012,7 +5883,7 @@
           </w:p>
           <w:p>
             <w:pPr>
-              <w:pStyle w:val="Lijstalinea"/>
+              <w:pStyle w:val="ListParagraph"/>
               <w:numPr>
                 <w:ilvl w:val="0"/>
                 <w:numId w:val="38"/>
@@ -6033,7 +5904,7 @@
           </w:p>
           <w:p>
             <w:pPr>
-              <w:pStyle w:val="Lijstalinea"/>
+              <w:pStyle w:val="ListParagraph"/>
               <w:numPr>
                 <w:ilvl w:val="0"/>
                 <w:numId w:val="38"/>
@@ -6123,7 +5994,6 @@
               <w:bottom w:val="single" w:sz="4" w:space="0" w:color="auto"/>
               <w:right w:val="single" w:sz="4" w:space="0" w:color="auto"/>
             </w:tcBorders>
-            <w:shd w:val="clear" w:color="auto" w:fill="auto"/>
             <w:vAlign w:val="center"/>
           </w:tcPr>
           <w:p>
@@ -6200,7 +6070,6 @@
               <w:bottom w:val="single" w:sz="4" w:space="0" w:color="auto"/>
               <w:right w:val="single" w:sz="4" w:space="0" w:color="auto"/>
             </w:tcBorders>
-            <w:shd w:val="clear" w:color="auto" w:fill="auto"/>
             <w:vAlign w:val="center"/>
           </w:tcPr>
           <w:p>
@@ -6281,7 +6150,6 @@
               <w:bottom w:val="single" w:sz="4" w:space="0" w:color="auto"/>
               <w:right w:val="single" w:sz="4" w:space="0" w:color="auto"/>
             </w:tcBorders>
-            <w:shd w:val="clear" w:color="auto" w:fill="auto"/>
             <w:noWrap/>
             <w:vAlign w:val="center"/>
             <w:hideMark/>
@@ -6352,7 +6220,6 @@
               <w:bottom w:val="single" w:sz="4" w:space="0" w:color="auto"/>
               <w:right w:val="single" w:sz="4" w:space="0" w:color="auto"/>
             </w:tcBorders>
-            <w:shd w:val="clear" w:color="auto" w:fill="auto"/>
             <w:noWrap/>
             <w:vAlign w:val="center"/>
             <w:hideMark/>
@@ -6418,7 +6285,6 @@
               <w:bottom w:val="single" w:sz="4" w:space="0" w:color="auto"/>
               <w:right w:val="single" w:sz="4" w:space="0" w:color="auto"/>
             </w:tcBorders>
-            <w:shd w:val="clear" w:color="auto" w:fill="auto"/>
             <w:noWrap/>
             <w:vAlign w:val="center"/>
             <w:hideMark/>
@@ -6501,14 +6367,13 @@
               <w:bottom w:val="single" w:sz="4" w:space="0" w:color="auto"/>
               <w:right w:val="single" w:sz="4" w:space="0" w:color="auto"/>
             </w:tcBorders>
-            <w:shd w:val="clear" w:color="auto" w:fill="auto"/>
             <w:noWrap/>
             <w:vAlign w:val="center"/>
             <w:hideMark/>
           </w:tcPr>
           <w:p>
             <w:pPr>
-              <w:pStyle w:val="Lijstalinea"/>
+              <w:pStyle w:val="ListParagraph"/>
               <w:numPr>
                 <w:ilvl w:val="0"/>
                 <w:numId w:val="38"/>
@@ -6529,7 +6394,7 @@
           </w:p>
           <w:p>
             <w:pPr>
-              <w:pStyle w:val="Lijstalinea"/>
+              <w:pStyle w:val="ListParagraph"/>
               <w:numPr>
                 <w:ilvl w:val="0"/>
                 <w:numId w:val="38"/>
@@ -6550,7 +6415,7 @@
           </w:p>
           <w:p>
             <w:pPr>
-              <w:pStyle w:val="Lijstalinea"/>
+              <w:pStyle w:val="ListParagraph"/>
               <w:numPr>
                 <w:ilvl w:val="0"/>
                 <w:numId w:val="38"/>
@@ -6571,7 +6436,7 @@
           </w:p>
           <w:p>
             <w:pPr>
-              <w:pStyle w:val="Lijstalinea"/>
+              <w:pStyle w:val="ListParagraph"/>
               <w:numPr>
                 <w:ilvl w:val="0"/>
                 <w:numId w:val="38"/>
@@ -6661,7 +6526,6 @@
               <w:bottom w:val="single" w:sz="4" w:space="0" w:color="auto"/>
               <w:right w:val="single" w:sz="4" w:space="0" w:color="auto"/>
             </w:tcBorders>
-            <w:shd w:val="clear" w:color="auto" w:fill="auto"/>
             <w:vAlign w:val="center"/>
           </w:tcPr>
           <w:p>
@@ -6738,7 +6602,6 @@
               <w:bottom w:val="single" w:sz="4" w:space="0" w:color="auto"/>
               <w:right w:val="single" w:sz="4" w:space="0" w:color="auto"/>
             </w:tcBorders>
-            <w:shd w:val="clear" w:color="auto" w:fill="auto"/>
             <w:vAlign w:val="center"/>
           </w:tcPr>
           <w:p>
@@ -6819,7 +6682,6 @@
               <w:bottom w:val="single" w:sz="4" w:space="0" w:color="auto"/>
               <w:right w:val="single" w:sz="4" w:space="0" w:color="auto"/>
             </w:tcBorders>
-            <w:shd w:val="clear" w:color="auto" w:fill="auto"/>
             <w:noWrap/>
             <w:vAlign w:val="center"/>
             <w:hideMark/>
@@ -6890,7 +6752,6 @@
               <w:bottom w:val="single" w:sz="4" w:space="0" w:color="auto"/>
               <w:right w:val="single" w:sz="4" w:space="0" w:color="auto"/>
             </w:tcBorders>
-            <w:shd w:val="clear" w:color="auto" w:fill="auto"/>
             <w:noWrap/>
             <w:vAlign w:val="center"/>
             <w:hideMark/>
@@ -6956,7 +6817,6 @@
               <w:bottom w:val="single" w:sz="4" w:space="0" w:color="auto"/>
               <w:right w:val="single" w:sz="4" w:space="0" w:color="auto"/>
             </w:tcBorders>
-            <w:shd w:val="clear" w:color="auto" w:fill="auto"/>
             <w:noWrap/>
             <w:vAlign w:val="center"/>
             <w:hideMark/>
@@ -7039,14 +6899,13 @@
               <w:bottom w:val="single" w:sz="4" w:space="0" w:color="auto"/>
               <w:right w:val="single" w:sz="4" w:space="0" w:color="auto"/>
             </w:tcBorders>
-            <w:shd w:val="clear" w:color="auto" w:fill="auto"/>
             <w:noWrap/>
             <w:vAlign w:val="center"/>
             <w:hideMark/>
           </w:tcPr>
           <w:p>
             <w:pPr>
-              <w:pStyle w:val="Lijstalinea"/>
+              <w:pStyle w:val="ListParagraph"/>
               <w:numPr>
                 <w:ilvl w:val="0"/>
                 <w:numId w:val="38"/>
@@ -7067,7 +6926,7 @@
           </w:p>
           <w:p>
             <w:pPr>
-              <w:pStyle w:val="Lijstalinea"/>
+              <w:pStyle w:val="ListParagraph"/>
               <w:numPr>
                 <w:ilvl w:val="0"/>
                 <w:numId w:val="38"/>
@@ -7088,7 +6947,7 @@
           </w:p>
           <w:p>
             <w:pPr>
-              <w:pStyle w:val="Lijstalinea"/>
+              <w:pStyle w:val="ListParagraph"/>
               <w:numPr>
                 <w:ilvl w:val="0"/>
                 <w:numId w:val="38"/>
@@ -7109,7 +6968,7 @@
           </w:p>
           <w:p>
             <w:pPr>
-              <w:pStyle w:val="Lijstalinea"/>
+              <w:pStyle w:val="ListParagraph"/>
               <w:numPr>
                 <w:ilvl w:val="0"/>
                 <w:numId w:val="38"/>
@@ -7199,7 +7058,6 @@
               <w:bottom w:val="single" w:sz="4" w:space="0" w:color="auto"/>
               <w:right w:val="single" w:sz="4" w:space="0" w:color="auto"/>
             </w:tcBorders>
-            <w:shd w:val="clear" w:color="auto" w:fill="auto"/>
             <w:vAlign w:val="center"/>
           </w:tcPr>
           <w:p>
@@ -7276,7 +7134,6 @@
               <w:bottom w:val="single" w:sz="4" w:space="0" w:color="auto"/>
               <w:right w:val="single" w:sz="4" w:space="0" w:color="auto"/>
             </w:tcBorders>
-            <w:shd w:val="clear" w:color="auto" w:fill="auto"/>
             <w:vAlign w:val="center"/>
           </w:tcPr>
           <w:p>
@@ -7358,7 +7215,6 @@
               <w:bottom w:val="single" w:sz="4" w:space="0" w:color="auto"/>
               <w:right w:val="single" w:sz="4" w:space="0" w:color="auto"/>
             </w:tcBorders>
-            <w:shd w:val="clear" w:color="auto" w:fill="auto"/>
             <w:noWrap/>
             <w:vAlign w:val="center"/>
             <w:hideMark/>
@@ -7429,7 +7285,6 @@
               <w:bottom w:val="single" w:sz="4" w:space="0" w:color="auto"/>
               <w:right w:val="single" w:sz="4" w:space="0" w:color="auto"/>
             </w:tcBorders>
-            <w:shd w:val="clear" w:color="auto" w:fill="auto"/>
             <w:noWrap/>
             <w:vAlign w:val="center"/>
             <w:hideMark/>
@@ -7495,7 +7350,6 @@
               <w:bottom w:val="single" w:sz="4" w:space="0" w:color="auto"/>
               <w:right w:val="single" w:sz="4" w:space="0" w:color="auto"/>
             </w:tcBorders>
-            <w:shd w:val="clear" w:color="auto" w:fill="auto"/>
             <w:noWrap/>
             <w:vAlign w:val="center"/>
             <w:hideMark/>
@@ -7578,14 +7432,13 @@
               <w:bottom w:val="single" w:sz="4" w:space="0" w:color="auto"/>
               <w:right w:val="single" w:sz="4" w:space="0" w:color="auto"/>
             </w:tcBorders>
-            <w:shd w:val="clear" w:color="auto" w:fill="auto"/>
             <w:noWrap/>
             <w:vAlign w:val="center"/>
             <w:hideMark/>
           </w:tcPr>
           <w:p>
             <w:pPr>
-              <w:pStyle w:val="Lijstalinea"/>
+              <w:pStyle w:val="ListParagraph"/>
               <w:numPr>
                 <w:ilvl w:val="0"/>
                 <w:numId w:val="38"/>
@@ -7606,7 +7459,7 @@
           </w:p>
           <w:p>
             <w:pPr>
-              <w:pStyle w:val="Lijstalinea"/>
+              <w:pStyle w:val="ListParagraph"/>
               <w:numPr>
                 <w:ilvl w:val="0"/>
                 <w:numId w:val="38"/>
@@ -7627,7 +7480,7 @@
           </w:p>
           <w:p>
             <w:pPr>
-              <w:pStyle w:val="Lijstalinea"/>
+              <w:pStyle w:val="ListParagraph"/>
               <w:numPr>
                 <w:ilvl w:val="0"/>
                 <w:numId w:val="38"/>
@@ -7648,7 +7501,7 @@
           </w:p>
           <w:p>
             <w:pPr>
-              <w:pStyle w:val="Lijstalinea"/>
+              <w:pStyle w:val="ListParagraph"/>
               <w:numPr>
                 <w:ilvl w:val="0"/>
                 <w:numId w:val="38"/>
@@ -7834,7 +7687,6 @@
       </w:rPr>
       <w:t xml:space="preserve">             </w:t>
     </w:r>
-    <w:proofErr w:type="spellStart"/>
     <w:r>
       <w:rPr>
         <w:color w:val="000000"/>
@@ -7842,17 +7694,7 @@
         <w:szCs w:val="16"/>
         <w:lang w:val="en-US"/>
       </w:rPr>
-      <w:t>Sjabloon</w:t>
-    </w:r>
-    <w:proofErr w:type="spellEnd"/>
-    <w:r>
-      <w:rPr>
-        <w:color w:val="000000"/>
-        <w:sz w:val="16"/>
-        <w:szCs w:val="16"/>
-        <w:lang w:val="en-US"/>
-      </w:rPr>
-      <w:t xml:space="preserve"> </w:t>
+      <w:t xml:space="preserve">Sjabloon </w:t>
     </w:r>
     <w:r>
       <w:rPr>
@@ -8066,7 +7908,7 @@
 <w:hdr xmlns:wpc="http://schemas.microsoft.com/office/word/2010/wordprocessingCanvas" xmlns:cx="http://schemas.microsoft.com/office/drawing/2014/chartex" xmlns:cx1="http://schemas.microsoft.com/office/drawing/2015/9/8/chartex" xmlns:cx2="http://schemas.microsoft.com/office/drawing/2015/10/21/chartex" xmlns:cx3="http://schemas.microsoft.com/office/drawing/2016/5/9/chartex" xmlns:cx4="http://schemas.microsoft.com/office/drawing/2016/5/10/chartex" xmlns:cx5="http://schemas.microsoft.com/office/drawing/2016/5/11/chartex" xmlns:cx6="http://schemas.microsoft.com/office/drawing/2016/5/12/chartex" xmlns:cx7="http://schemas.microsoft.com/office/drawing/2016/5/13/chartex" xmlns:cx8="http://schemas.microsoft.com/office/drawing/2016/5/14/chartex" xmlns:mc="http://schemas.openxmlformats.org/markup-compatibility/2006" xmlns:aink="http://schemas.microsoft.com/office/drawing/2016/ink" xmlns:am3d="http://schemas.microsoft.com/office/drawing/2017/model3d" xmlns:o="urn:schemas-microsoft-com:office:office" xmlns:oel="http://schemas.microsoft.com/office/2019/extlst" xmlns:r="http://schemas.openxmlformats.org/officeDocument/2006/relationships" xmlns:m="http://schemas.openxmlformats.org/officeDocument/2006/math" xmlns:v="urn:schemas-microsoft-com:vml" xmlns:wp14="http://schemas.microsoft.com/office/word/2010/wordprocessingDrawing" xmlns:wp="http://schemas.openxmlformats.org/drawingml/2006/wordprocessingDrawing" xmlns:w10="urn:schemas-microsoft-com:office:word" xmlns:w="http://schemas.openxmlformats.org/wordprocessingml/2006/main" xmlns:w14="http://schemas.microsoft.com/office/word/2010/wordml" xmlns:w15="http://schemas.microsoft.com/office/word/2012/wordml" xmlns:w16cex="http://schemas.microsoft.com/office/word/2018/wordml/cex" xmlns:w16cid="http://schemas.microsoft.com/office/word/2016/wordml/cid" xmlns:w16="http://schemas.microsoft.com/office/word/2018/wordml" xmlns:w16du="http://schemas.microsoft.com/office/word/2023/wordml/word16du" xmlns:w16sdtdh="http://schemas.microsoft.com/office/word/2020/wordml/sdtdatahash" xmlns:w16sdtfl="http://schemas.microsoft.com/office/word/2024/wordml/sdtformatlock" xmlns:w16se="http://schemas.microsoft.com/office/word/2015/wordml/symex" xmlns:wpg="http://schemas.microsoft.com/office/word/2010/wordprocessingGroup" xmlns:wpi="http://schemas.microsoft.com/office/word/2010/wordprocessingInk" xmlns:wne="http://schemas.microsoft.com/office/word/2006/wordml" xmlns:wps="http://schemas.microsoft.com/office/word/2010/wordprocessingShape" mc:Ignorable="w14 w15 w16se w16cid w16 w16cex w16sdtdh w16sdtfl w16du wp14">
   <w:p>
     <w:pPr>
-      <w:pStyle w:val="Koptekst"/>
+      <w:pStyle w:val="Header"/>
       <w:jc w:val="center"/>
     </w:pPr>
     <w:r>
@@ -8125,7 +7967,7 @@
   </w:p>
   <w:p>
     <w:pPr>
-      <w:pStyle w:val="Koptekst"/>
+      <w:pStyle w:val="Header"/>
     </w:pPr>
   </w:p>
 </w:hdr>
@@ -12174,16 +12016,16 @@
     <w:lsdException w:name="Unresolved Mention" w:semiHidden="1" w:unhideWhenUsed="1"/>
     <w:lsdException w:name="Smart Link" w:semiHidden="1" w:unhideWhenUsed="1"/>
   </w:latentStyles>
-  <w:style w:type="paragraph" w:default="1" w:styleId="Standaard">
+  <w:style w:type="paragraph" w:default="1" w:styleId="Normal">
     <w:name w:val="Normal"/>
     <w:qFormat/>
     <w:rsid w:val="00B44264"/>
   </w:style>
-  <w:style w:type="paragraph" w:styleId="Kop1">
+  <w:style w:type="paragraph" w:styleId="Heading1">
     <w:name w:val="heading 1"/>
-    <w:basedOn w:val="Standaard"/>
-    <w:next w:val="Standaard"/>
-    <w:link w:val="Kop1Char"/>
+    <w:basedOn w:val="Normal"/>
+    <w:next w:val="Normal"/>
+    <w:link w:val="Heading1Char"/>
     <w:uiPriority w:val="9"/>
     <w:qFormat/>
     <w:rsid w:val="00AE17AC"/>
@@ -12200,11 +12042,11 @@
       <w:szCs w:val="32"/>
     </w:rPr>
   </w:style>
-  <w:style w:type="paragraph" w:styleId="Kop2">
+  <w:style w:type="paragraph" w:styleId="Heading2">
     <w:name w:val="heading 2"/>
-    <w:basedOn w:val="Standaard"/>
-    <w:next w:val="Standaard"/>
-    <w:link w:val="Kop2Char"/>
+    <w:basedOn w:val="Normal"/>
+    <w:next w:val="Normal"/>
+    <w:link w:val="Heading2Char"/>
     <w:uiPriority w:val="9"/>
     <w:unhideWhenUsed/>
     <w:qFormat/>
@@ -12223,11 +12065,11 @@
       <w:szCs w:val="26"/>
     </w:rPr>
   </w:style>
-  <w:style w:type="paragraph" w:styleId="Kop3">
+  <w:style w:type="paragraph" w:styleId="Heading3">
     <w:name w:val="heading 3"/>
-    <w:basedOn w:val="Standaard"/>
-    <w:next w:val="Standaard"/>
-    <w:link w:val="Kop3Char"/>
+    <w:basedOn w:val="Normal"/>
+    <w:next w:val="Normal"/>
+    <w:link w:val="Heading3Char"/>
     <w:uiPriority w:val="9"/>
     <w:unhideWhenUsed/>
     <w:qFormat/>
@@ -12245,11 +12087,11 @@
       <w:szCs w:val="24"/>
     </w:rPr>
   </w:style>
-  <w:style w:type="paragraph" w:styleId="Kop4">
+  <w:style w:type="paragraph" w:styleId="Heading4">
     <w:name w:val="heading 4"/>
-    <w:basedOn w:val="Standaard"/>
-    <w:next w:val="Standaard"/>
-    <w:link w:val="Kop4Char"/>
+    <w:basedOn w:val="Normal"/>
+    <w:next w:val="Normal"/>
+    <w:link w:val="Heading4Char"/>
     <w:uiPriority w:val="9"/>
     <w:semiHidden/>
     <w:unhideWhenUsed/>
@@ -12268,11 +12110,11 @@
       <w:color w:val="000000" w:themeColor="text1"/>
     </w:rPr>
   </w:style>
-  <w:style w:type="paragraph" w:styleId="Kop6">
+  <w:style w:type="paragraph" w:styleId="Heading6">
     <w:name w:val="heading 6"/>
-    <w:basedOn w:val="Standaard"/>
-    <w:next w:val="Standaard"/>
-    <w:link w:val="Kop6Char"/>
+    <w:basedOn w:val="Normal"/>
+    <w:next w:val="Normal"/>
+    <w:link w:val="Heading6Char"/>
     <w:uiPriority w:val="9"/>
     <w:semiHidden/>
     <w:unhideWhenUsed/>
@@ -12289,13 +12131,13 @@
       <w:color w:val="1F4D78" w:themeColor="accent1" w:themeShade="7F"/>
     </w:rPr>
   </w:style>
-  <w:style w:type="character" w:default="1" w:styleId="Standaardalinea-lettertype">
+  <w:style w:type="character" w:default="1" w:styleId="DefaultParagraphFont">
     <w:name w:val="Default Paragraph Font"/>
     <w:uiPriority w:val="1"/>
     <w:semiHidden/>
     <w:unhideWhenUsed/>
   </w:style>
-  <w:style w:type="table" w:default="1" w:styleId="Standaardtabel">
+  <w:style w:type="table" w:default="1" w:styleId="TableNormal">
     <w:name w:val="Normal Table"/>
     <w:uiPriority w:val="99"/>
     <w:semiHidden/>
@@ -12310,16 +12152,16 @@
       </w:tblCellMar>
     </w:tblPr>
   </w:style>
-  <w:style w:type="numbering" w:default="1" w:styleId="Geenlijst">
+  <w:style w:type="numbering" w:default="1" w:styleId="NoList">
     <w:name w:val="No List"/>
     <w:uiPriority w:val="99"/>
     <w:semiHidden/>
     <w:unhideWhenUsed/>
   </w:style>
-  <w:style w:type="paragraph" w:styleId="Koptekst">
+  <w:style w:type="paragraph" w:styleId="Header">
     <w:name w:val="header"/>
-    <w:basedOn w:val="Standaard"/>
-    <w:link w:val="KoptekstChar"/>
+    <w:basedOn w:val="Normal"/>
+    <w:link w:val="HeaderChar"/>
     <w:uiPriority w:val="99"/>
     <w:unhideWhenUsed/>
     <w:rsid w:val="003D0CAD"/>
@@ -12331,17 +12173,17 @@
       <w:spacing w:after="0" w:line="240" w:lineRule="auto"/>
     </w:pPr>
   </w:style>
-  <w:style w:type="character" w:customStyle="1" w:styleId="KoptekstChar">
-    <w:name w:val="Koptekst Char"/>
-    <w:basedOn w:val="Standaardalinea-lettertype"/>
-    <w:link w:val="Koptekst"/>
+  <w:style w:type="character" w:customStyle="1" w:styleId="HeaderChar">
+    <w:name w:val="Header Char"/>
+    <w:basedOn w:val="DefaultParagraphFont"/>
+    <w:link w:val="Header"/>
     <w:uiPriority w:val="99"/>
     <w:rsid w:val="003D0CAD"/>
   </w:style>
-  <w:style w:type="paragraph" w:styleId="Voettekst">
+  <w:style w:type="paragraph" w:styleId="Footer">
     <w:name w:val="footer"/>
-    <w:basedOn w:val="Standaard"/>
-    <w:link w:val="VoettekstChar"/>
+    <w:basedOn w:val="Normal"/>
+    <w:link w:val="FooterChar"/>
     <w:uiPriority w:val="99"/>
     <w:unhideWhenUsed/>
     <w:rsid w:val="003D0CAD"/>
@@ -12353,16 +12195,16 @@
       <w:spacing w:after="0" w:line="240" w:lineRule="auto"/>
     </w:pPr>
   </w:style>
-  <w:style w:type="character" w:customStyle="1" w:styleId="VoettekstChar">
-    <w:name w:val="Voettekst Char"/>
-    <w:basedOn w:val="Standaardalinea-lettertype"/>
-    <w:link w:val="Voettekst"/>
+  <w:style w:type="character" w:customStyle="1" w:styleId="FooterChar">
+    <w:name w:val="Footer Char"/>
+    <w:basedOn w:val="DefaultParagraphFont"/>
+    <w:link w:val="Footer"/>
     <w:uiPriority w:val="99"/>
     <w:rsid w:val="003D0CAD"/>
   </w:style>
-  <w:style w:type="table" w:styleId="Tabelraster">
+  <w:style w:type="table" w:styleId="TableGrid">
     <w:name w:val="Table Grid"/>
-    <w:basedOn w:val="Standaardtabel"/>
+    <w:basedOn w:val="TableNormal"/>
     <w:uiPriority w:val="59"/>
     <w:rsid w:val="003D0CAD"/>
     <w:pPr>
@@ -12379,9 +12221,9 @@
       </w:tblBorders>
     </w:tblPr>
   </w:style>
-  <w:style w:type="paragraph" w:styleId="Lijstalinea">
+  <w:style w:type="paragraph" w:styleId="ListParagraph">
     <w:name w:val="List Paragraph"/>
-    <w:basedOn w:val="Standaard"/>
+    <w:basedOn w:val="Normal"/>
     <w:uiPriority w:val="34"/>
     <w:qFormat/>
     <w:rsid w:val="00716F2B"/>
@@ -12390,10 +12232,10 @@
       <w:contextualSpacing/>
     </w:pPr>
   </w:style>
-  <w:style w:type="character" w:customStyle="1" w:styleId="Kop1Char">
-    <w:name w:val="Kop 1 Char"/>
-    <w:basedOn w:val="Standaardalinea-lettertype"/>
-    <w:link w:val="Kop1"/>
+  <w:style w:type="character" w:customStyle="1" w:styleId="Heading1Char">
+    <w:name w:val="Heading 1 Char"/>
+    <w:basedOn w:val="DefaultParagraphFont"/>
+    <w:link w:val="Heading1"/>
     <w:uiPriority w:val="9"/>
     <w:rsid w:val="00AE17AC"/>
     <w:rPr>
@@ -12403,10 +12245,10 @@
       <w:szCs w:val="32"/>
     </w:rPr>
   </w:style>
-  <w:style w:type="character" w:customStyle="1" w:styleId="Kop2Char">
-    <w:name w:val="Kop 2 Char"/>
-    <w:basedOn w:val="Standaardalinea-lettertype"/>
-    <w:link w:val="Kop2"/>
+  <w:style w:type="character" w:customStyle="1" w:styleId="Heading2Char">
+    <w:name w:val="Heading 2 Char"/>
+    <w:basedOn w:val="DefaultParagraphFont"/>
+    <w:link w:val="Heading2"/>
     <w:uiPriority w:val="9"/>
     <w:rsid w:val="00B44264"/>
     <w:rPr>
@@ -12416,10 +12258,10 @@
       <w:szCs w:val="26"/>
     </w:rPr>
   </w:style>
-  <w:style w:type="character" w:customStyle="1" w:styleId="Kop3Char">
-    <w:name w:val="Kop 3 Char"/>
-    <w:basedOn w:val="Standaardalinea-lettertype"/>
-    <w:link w:val="Kop3"/>
+  <w:style w:type="character" w:customStyle="1" w:styleId="Heading3Char">
+    <w:name w:val="Heading 3 Char"/>
+    <w:basedOn w:val="DefaultParagraphFont"/>
+    <w:link w:val="Heading3"/>
     <w:uiPriority w:val="9"/>
     <w:rsid w:val="00B44264"/>
     <w:rPr>
@@ -12429,10 +12271,10 @@
       <w:szCs w:val="24"/>
     </w:rPr>
   </w:style>
-  <w:style w:type="character" w:customStyle="1" w:styleId="Kop4Char">
-    <w:name w:val="Kop 4 Char"/>
-    <w:basedOn w:val="Standaardalinea-lettertype"/>
-    <w:link w:val="Kop4"/>
+  <w:style w:type="character" w:customStyle="1" w:styleId="Heading4Char">
+    <w:name w:val="Heading 4 Char"/>
+    <w:basedOn w:val="DefaultParagraphFont"/>
+    <w:link w:val="Heading4"/>
     <w:uiPriority w:val="9"/>
     <w:semiHidden/>
     <w:rsid w:val="00B44264"/>
@@ -12443,10 +12285,10 @@
       <w:color w:val="000000" w:themeColor="text1"/>
     </w:rPr>
   </w:style>
-  <w:style w:type="paragraph" w:styleId="Ballontekst">
+  <w:style w:type="paragraph" w:styleId="BalloonText">
     <w:name w:val="Balloon Text"/>
-    <w:basedOn w:val="Standaard"/>
-    <w:link w:val="BallontekstChar"/>
+    <w:basedOn w:val="Normal"/>
+    <w:link w:val="BalloonTextChar"/>
     <w:uiPriority w:val="99"/>
     <w:semiHidden/>
     <w:unhideWhenUsed/>
@@ -12460,10 +12302,10 @@
       <w:szCs w:val="16"/>
     </w:rPr>
   </w:style>
-  <w:style w:type="character" w:customStyle="1" w:styleId="BallontekstChar">
-    <w:name w:val="Ballontekst Char"/>
-    <w:basedOn w:val="Standaardalinea-lettertype"/>
-    <w:link w:val="Ballontekst"/>
+  <w:style w:type="character" w:customStyle="1" w:styleId="BalloonTextChar">
+    <w:name w:val="Balloon Text Char"/>
+    <w:basedOn w:val="DefaultParagraphFont"/>
+    <w:link w:val="BalloonText"/>
     <w:uiPriority w:val="99"/>
     <w:semiHidden/>
     <w:rsid w:val="00756DEF"/>
@@ -12473,10 +12315,10 @@
       <w:szCs w:val="16"/>
     </w:rPr>
   </w:style>
-  <w:style w:type="paragraph" w:styleId="Kopvaninhoudsopgave">
+  <w:style w:type="paragraph" w:styleId="TOCHeading">
     <w:name w:val="TOC Heading"/>
-    <w:basedOn w:val="Kop1"/>
-    <w:next w:val="Standaard"/>
+    <w:basedOn w:val="Heading1"/>
+    <w:next w:val="Normal"/>
     <w:uiPriority w:val="39"/>
     <w:unhideWhenUsed/>
     <w:qFormat/>
@@ -12495,10 +12337,10 @@
       <w:lang w:eastAsia="nl-NL"/>
     </w:rPr>
   </w:style>
-  <w:style w:type="paragraph" w:styleId="Inhopg1">
+  <w:style w:type="paragraph" w:styleId="TOC1">
     <w:name w:val="toc 1"/>
-    <w:basedOn w:val="Standaard"/>
-    <w:next w:val="Standaard"/>
+    <w:basedOn w:val="Normal"/>
+    <w:next w:val="Normal"/>
     <w:autoRedefine/>
     <w:uiPriority w:val="39"/>
     <w:unhideWhenUsed/>
@@ -12509,7 +12351,7 @@
   </w:style>
   <w:style w:type="character" w:styleId="Hyperlink">
     <w:name w:val="Hyperlink"/>
-    <w:basedOn w:val="Standaardalinea-lettertype"/>
+    <w:basedOn w:val="DefaultParagraphFont"/>
     <w:uiPriority w:val="99"/>
     <w:unhideWhenUsed/>
     <w:rsid w:val="00DD7202"/>
@@ -12518,11 +12360,11 @@
       <w:u w:val="single"/>
     </w:rPr>
   </w:style>
-  <w:style w:type="paragraph" w:styleId="Titel">
+  <w:style w:type="paragraph" w:styleId="Title">
     <w:name w:val="Title"/>
-    <w:basedOn w:val="Standaard"/>
-    <w:next w:val="Standaard"/>
-    <w:link w:val="TitelChar"/>
+    <w:basedOn w:val="Normal"/>
+    <w:next w:val="Normal"/>
+    <w:link w:val="TitleChar"/>
     <w:uiPriority w:val="10"/>
     <w:qFormat/>
     <w:rsid w:val="00DD7202"/>
@@ -12542,10 +12384,10 @@
       <w:szCs w:val="52"/>
     </w:rPr>
   </w:style>
-  <w:style w:type="character" w:customStyle="1" w:styleId="TitelChar">
-    <w:name w:val="Titel Char"/>
-    <w:basedOn w:val="Standaardalinea-lettertype"/>
-    <w:link w:val="Titel"/>
+  <w:style w:type="character" w:customStyle="1" w:styleId="TitleChar">
+    <w:name w:val="Title Char"/>
+    <w:basedOn w:val="DefaultParagraphFont"/>
+    <w:link w:val="Title"/>
     <w:uiPriority w:val="10"/>
     <w:rsid w:val="00DD7202"/>
     <w:rPr>
@@ -12557,11 +12399,11 @@
       <w:szCs w:val="52"/>
     </w:rPr>
   </w:style>
-  <w:style w:type="paragraph" w:styleId="Ondertitel">
+  <w:style w:type="paragraph" w:styleId="Subtitle">
     <w:name w:val="Subtitle"/>
-    <w:basedOn w:val="Standaard"/>
-    <w:next w:val="Standaard"/>
-    <w:link w:val="OndertitelChar"/>
+    <w:basedOn w:val="Normal"/>
+    <w:next w:val="Normal"/>
+    <w:link w:val="SubtitleChar"/>
     <w:uiPriority w:val="11"/>
     <w:qFormat/>
     <w:rsid w:val="00DD7202"/>
@@ -12580,10 +12422,10 @@
       <w:szCs w:val="24"/>
     </w:rPr>
   </w:style>
-  <w:style w:type="character" w:customStyle="1" w:styleId="OndertitelChar">
-    <w:name w:val="Ondertitel Char"/>
-    <w:basedOn w:val="Standaardalinea-lettertype"/>
-    <w:link w:val="Ondertitel"/>
+  <w:style w:type="character" w:customStyle="1" w:styleId="SubtitleChar">
+    <w:name w:val="Subtitle Char"/>
+    <w:basedOn w:val="DefaultParagraphFont"/>
+    <w:link w:val="Subtitle"/>
     <w:uiPriority w:val="11"/>
     <w:rsid w:val="00DD7202"/>
     <w:rPr>
@@ -12596,9 +12438,9 @@
       <w:szCs w:val="24"/>
     </w:rPr>
   </w:style>
-  <w:style w:type="character" w:styleId="Verwijzingopmerking">
+  <w:style w:type="character" w:styleId="CommentReference">
     <w:name w:val="annotation reference"/>
-    <w:basedOn w:val="Standaardalinea-lettertype"/>
+    <w:basedOn w:val="DefaultParagraphFont"/>
     <w:uiPriority w:val="99"/>
     <w:semiHidden/>
     <w:unhideWhenUsed/>
@@ -12608,10 +12450,10 @@
       <w:szCs w:val="18"/>
     </w:rPr>
   </w:style>
-  <w:style w:type="paragraph" w:styleId="Tekstopmerking">
+  <w:style w:type="paragraph" w:styleId="CommentText">
     <w:name w:val="annotation text"/>
-    <w:basedOn w:val="Standaard"/>
-    <w:link w:val="TekstopmerkingChar"/>
+    <w:basedOn w:val="Normal"/>
+    <w:link w:val="CommentTextChar"/>
     <w:uiPriority w:val="99"/>
     <w:semiHidden/>
     <w:unhideWhenUsed/>
@@ -12624,10 +12466,10 @@
       <w:szCs w:val="24"/>
     </w:rPr>
   </w:style>
-  <w:style w:type="character" w:customStyle="1" w:styleId="TekstopmerkingChar">
-    <w:name w:val="Tekst opmerking Char"/>
-    <w:basedOn w:val="Standaardalinea-lettertype"/>
-    <w:link w:val="Tekstopmerking"/>
+  <w:style w:type="character" w:customStyle="1" w:styleId="CommentTextChar">
+    <w:name w:val="Comment Text Char"/>
+    <w:basedOn w:val="DefaultParagraphFont"/>
+    <w:link w:val="CommentText"/>
     <w:uiPriority w:val="99"/>
     <w:semiHidden/>
     <w:rsid w:val="001F68CA"/>
@@ -12636,11 +12478,11 @@
       <w:szCs w:val="24"/>
     </w:rPr>
   </w:style>
-  <w:style w:type="paragraph" w:styleId="Onderwerpvanopmerking">
+  <w:style w:type="paragraph" w:styleId="CommentSubject">
     <w:name w:val="annotation subject"/>
-    <w:basedOn w:val="Tekstopmerking"/>
-    <w:next w:val="Tekstopmerking"/>
-    <w:link w:val="OnderwerpvanopmerkingChar"/>
+    <w:basedOn w:val="CommentText"/>
+    <w:next w:val="CommentText"/>
+    <w:link w:val="CommentSubjectChar"/>
     <w:uiPriority w:val="99"/>
     <w:semiHidden/>
     <w:unhideWhenUsed/>
@@ -12652,10 +12494,10 @@
       <w:szCs w:val="20"/>
     </w:rPr>
   </w:style>
-  <w:style w:type="character" w:customStyle="1" w:styleId="OnderwerpvanopmerkingChar">
-    <w:name w:val="Onderwerp van opmerking Char"/>
-    <w:basedOn w:val="TekstopmerkingChar"/>
-    <w:link w:val="Onderwerpvanopmerking"/>
+  <w:style w:type="character" w:customStyle="1" w:styleId="CommentSubjectChar">
+    <w:name w:val="Comment Subject Char"/>
+    <w:basedOn w:val="CommentTextChar"/>
+    <w:link w:val="CommentSubject"/>
     <w:uiPriority w:val="99"/>
     <w:semiHidden/>
     <w:rsid w:val="001F68CA"/>
@@ -12668,12 +12510,12 @@
   </w:style>
   <w:style w:type="character" w:customStyle="1" w:styleId="lewnzc">
     <w:name w:val="lewnzc"/>
-    <w:basedOn w:val="Standaardalinea-lettertype"/>
+    <w:basedOn w:val="DefaultParagraphFont"/>
     <w:rsid w:val="003A1469"/>
   </w:style>
-  <w:style w:type="character" w:styleId="Nadruk">
+  <w:style w:type="character" w:styleId="Emphasis">
     <w:name w:val="Emphasis"/>
-    <w:basedOn w:val="Standaardalinea-lettertype"/>
+    <w:basedOn w:val="DefaultParagraphFont"/>
     <w:uiPriority w:val="20"/>
     <w:qFormat/>
     <w:rsid w:val="003A1469"/>
@@ -12684,10 +12526,10 @@
   </w:style>
   <w:style w:type="character" w:customStyle="1" w:styleId="tlssbb">
     <w:name w:val="tlssbb"/>
-    <w:basedOn w:val="Standaardalinea-lettertype"/>
+    <w:basedOn w:val="DefaultParagraphFont"/>
     <w:rsid w:val="00B2286A"/>
   </w:style>
-  <w:style w:type="paragraph" w:styleId="Geenafstand">
+  <w:style w:type="paragraph" w:styleId="NoSpacing">
     <w:name w:val="No Spacing"/>
     <w:uiPriority w:val="1"/>
     <w:qFormat/>
@@ -12696,10 +12538,10 @@
       <w:spacing w:after="0" w:line="240" w:lineRule="auto"/>
     </w:pPr>
   </w:style>
-  <w:style w:type="character" w:customStyle="1" w:styleId="Kop6Char">
-    <w:name w:val="Kop 6 Char"/>
-    <w:basedOn w:val="Standaardalinea-lettertype"/>
-    <w:link w:val="Kop6"/>
+  <w:style w:type="character" w:customStyle="1" w:styleId="Heading6Char">
+    <w:name w:val="Heading 6 Char"/>
+    <w:basedOn w:val="DefaultParagraphFont"/>
+    <w:link w:val="Heading6"/>
     <w:uiPriority w:val="9"/>
     <w:semiHidden/>
     <w:rsid w:val="00710649"/>
@@ -12708,10 +12550,10 @@
       <w:color w:val="1F4D78" w:themeColor="accent1" w:themeShade="7F"/>
     </w:rPr>
   </w:style>
-  <w:style w:type="paragraph" w:styleId="Inhopg3">
+  <w:style w:type="paragraph" w:styleId="TOC3">
     <w:name w:val="toc 3"/>
-    <w:basedOn w:val="Standaard"/>
-    <w:next w:val="Standaard"/>
+    <w:basedOn w:val="Normal"/>
+    <w:next w:val="Normal"/>
     <w:autoRedefine/>
     <w:uiPriority w:val="39"/>
     <w:unhideWhenUsed/>
@@ -12721,10 +12563,10 @@
       <w:ind w:left="440"/>
     </w:pPr>
   </w:style>
-  <w:style w:type="paragraph" w:styleId="Inhopg2">
+  <w:style w:type="paragraph" w:styleId="TOC2">
     <w:name w:val="toc 2"/>
-    <w:basedOn w:val="Standaard"/>
-    <w:next w:val="Standaard"/>
+    <w:basedOn w:val="Normal"/>
+    <w:next w:val="Normal"/>
     <w:autoRedefine/>
     <w:uiPriority w:val="39"/>
     <w:unhideWhenUsed/>
@@ -12999,17 +12841,19 @@
 </file>
 
 <file path=customXml/item1.xml><?xml version="1.0" encoding="utf-8"?>
-<p:properties xmlns:p="http://schemas.microsoft.com/office/2006/metadata/properties" xmlns:xsi="http://www.w3.org/2001/XMLSchema-instance" xmlns:pc="http://schemas.microsoft.com/office/infopath/2007/PartnerControls">
-  <documentManagement>
-    <TaxCatchAll xmlns="32dd6115-ce5d-46b4-b638-9e7d5ca6cbee" xsi:nil="true"/>
-    <lcf76f155ced4ddcb4097134ff3c332f xmlns="094ecc41-7a37-40c9-8390-f18431712098">
-      <Terms xmlns="http://schemas.microsoft.com/office/infopath/2007/PartnerControls"/>
-    </lcf76f155ced4ddcb4097134ff3c332f>
-  </documentManagement>
-</p:properties>
+<b:Sources xmlns:b="http://schemas.openxmlformats.org/officeDocument/2006/bibliography" xmlns="http://schemas.openxmlformats.org/officeDocument/2006/bibliography" SelectedStyle="\APASixthEditionOfficeOnline.xsl" StyleName="APA" Version="6"/>
 </file>
 
 <file path=customXml/item2.xml><?xml version="1.0" encoding="utf-8"?>
+<?mso-contentType ?>
+<FormTemplates xmlns="http://schemas.microsoft.com/sharepoint/v3/contenttype/forms">
+  <Display>DocumentLibraryForm</Display>
+  <Edit>DocumentLibraryForm</Edit>
+  <New>DocumentLibraryForm</New>
+</FormTemplates>
+</file>
+
+<file path=customXml/item3.xml><?xml version="1.0" encoding="utf-8"?>
 <ct:contentTypeSchema xmlns:ct="http://schemas.microsoft.com/office/2006/metadata/contentType" xmlns:ma="http://schemas.microsoft.com/office/2006/metadata/properties/metaAttributes" ct:_="" ma:_="" ma:contentTypeName="Document" ma:contentTypeID="0x010100D5188FA4F7421B4A93E65E307A769E27" ma:contentTypeVersion="15" ma:contentTypeDescription="Een nieuw document maken." ma:contentTypeScope="" ma:versionID="9bfd002f47f5f7e7b2724518f3fad1a5">
   <xsd:schema xmlns:xsd="http://www.w3.org/2001/XMLSchema" xmlns:xs="http://www.w3.org/2001/XMLSchema" xmlns:p="http://schemas.microsoft.com/office/2006/metadata/properties" xmlns:ns2="094ecc41-7a37-40c9-8390-f18431712098" xmlns:ns3="32dd6115-ce5d-46b4-b638-9e7d5ca6cbee" targetNamespace="http://schemas.microsoft.com/office/2006/metadata/properties" ma:root="true" ma:fieldsID="e2c1118370456e9a6d2939e9bd0f2e89" ns2:_="" ns3:_="">
     <xsd:import namespace="094ecc41-7a37-40c9-8390-f18431712098"/>
@@ -13244,31 +13088,34 @@
 </ct:contentTypeSchema>
 </file>
 
-<file path=customXml/item3.xml><?xml version="1.0" encoding="utf-8"?>
-<?mso-contentType ?>
-<FormTemplates xmlns="http://schemas.microsoft.com/sharepoint/v3/contenttype/forms">
-  <Display>DocumentLibraryForm</Display>
-  <Edit>DocumentLibraryForm</Edit>
-  <New>DocumentLibraryForm</New>
-</FormTemplates>
-</file>
-
 <file path=customXml/item4.xml><?xml version="1.0" encoding="utf-8"?>
-<b:Sources xmlns:b="http://schemas.openxmlformats.org/officeDocument/2006/bibliography" xmlns="http://schemas.openxmlformats.org/officeDocument/2006/bibliography" SelectedStyle="\APASixthEditionOfficeOnline.xsl" StyleName="APA" Version="6"/>
+<p:properties xmlns:p="http://schemas.microsoft.com/office/2006/metadata/properties" xmlns:xsi="http://www.w3.org/2001/XMLSchema-instance" xmlns:pc="http://schemas.microsoft.com/office/infopath/2007/PartnerControls">
+  <documentManagement>
+    <TaxCatchAll xmlns="32dd6115-ce5d-46b4-b638-9e7d5ca6cbee" xsi:nil="true"/>
+    <lcf76f155ced4ddcb4097134ff3c332f xmlns="094ecc41-7a37-40c9-8390-f18431712098">
+      <Terms xmlns="http://schemas.microsoft.com/office/infopath/2007/PartnerControls"/>
+    </lcf76f155ced4ddcb4097134ff3c332f>
+  </documentManagement>
+</p:properties>
 </file>
 
 <file path=customXml/itemProps1.xml><?xml version="1.0" encoding="utf-8"?>
-<ds:datastoreItem xmlns:ds="http://schemas.openxmlformats.org/officeDocument/2006/customXml" ds:itemID="{846B1C81-E993-40E7-BCC5-DA63F0CD945C}">
+<ds:datastoreItem xmlns:ds="http://schemas.openxmlformats.org/officeDocument/2006/customXml" ds:itemID="{72B7D650-2FAA-4D72-B587-235E59E6AC26}">
   <ds:schemaRefs>
-    <ds:schemaRef ds:uri="http://schemas.microsoft.com/office/2006/metadata/properties"/>
-    <ds:schemaRef ds:uri="http://schemas.microsoft.com/office/infopath/2007/PartnerControls"/>
-    <ds:schemaRef ds:uri="32dd6115-ce5d-46b4-b638-9e7d5ca6cbee"/>
-    <ds:schemaRef ds:uri="094ecc41-7a37-40c9-8390-f18431712098"/>
+    <ds:schemaRef ds:uri="http://schemas.openxmlformats.org/officeDocument/2006/bibliography"/>
   </ds:schemaRefs>
 </ds:datastoreItem>
 </file>
 
 <file path=customXml/itemProps2.xml><?xml version="1.0" encoding="utf-8"?>
+<ds:datastoreItem xmlns:ds="http://schemas.openxmlformats.org/officeDocument/2006/customXml" ds:itemID="{C6916C6B-E06E-47CD-A094-BBBE44C5EA8C}">
+  <ds:schemaRefs>
+    <ds:schemaRef ds:uri="http://schemas.microsoft.com/sharepoint/v3/contenttype/forms"/>
+  </ds:schemaRefs>
+</ds:datastoreItem>
+</file>
+
+<file path=customXml/itemProps3.xml><?xml version="1.0" encoding="utf-8"?>
 <ds:datastoreItem xmlns:ds="http://schemas.openxmlformats.org/officeDocument/2006/customXml" ds:itemID="{A725AEA7-0932-4E75-8277-4227F5A0030A}">
   <ds:schemaRefs>
     <ds:schemaRef ds:uri="http://schemas.microsoft.com/office/2006/metadata/contentType"/>
@@ -13287,18 +13134,13 @@
 </ds:datastoreItem>
 </file>
 
-<file path=customXml/itemProps3.xml><?xml version="1.0" encoding="utf-8"?>
-<ds:datastoreItem xmlns:ds="http://schemas.openxmlformats.org/officeDocument/2006/customXml" ds:itemID="{C6916C6B-E06E-47CD-A094-BBBE44C5EA8C}">
+<file path=customXml/itemProps4.xml><?xml version="1.0" encoding="utf-8"?>
+<ds:datastoreItem xmlns:ds="http://schemas.openxmlformats.org/officeDocument/2006/customXml" ds:itemID="{846B1C81-E993-40E7-BCC5-DA63F0CD945C}">
   <ds:schemaRefs>
-    <ds:schemaRef ds:uri="http://schemas.microsoft.com/sharepoint/v3/contenttype/forms"/>
-  </ds:schemaRefs>
-</ds:datastoreItem>
-</file>
-
-<file path=customXml/itemProps4.xml><?xml version="1.0" encoding="utf-8"?>
-<ds:datastoreItem xmlns:ds="http://schemas.openxmlformats.org/officeDocument/2006/customXml" ds:itemID="{72B7D650-2FAA-4D72-B587-235E59E6AC26}">
-  <ds:schemaRefs>
-    <ds:schemaRef ds:uri="http://schemas.openxmlformats.org/officeDocument/2006/bibliography"/>
+    <ds:schemaRef ds:uri="http://schemas.microsoft.com/office/2006/metadata/properties"/>
+    <ds:schemaRef ds:uri="http://schemas.microsoft.com/office/infopath/2007/PartnerControls"/>
+    <ds:schemaRef ds:uri="32dd6115-ce5d-46b4-b638-9e7d5ca6cbee"/>
+    <ds:schemaRef ds:uri="094ecc41-7a37-40c9-8390-f18431712098"/>
   </ds:schemaRefs>
 </ds:datastoreItem>
 </file>
</xml_diff>